<commit_message>
updated all sprint 2 material
</commit_message>
<xml_diff>
--- a/SCRUM/Sprint2/Sprint2Plan.docx
+++ b/SCRUM/Sprint2/Sprint2Plan.docx
@@ -58,7 +58,13 @@
     </w:p>
     <w:p>
       <w:r>
-        <w:t xml:space="preserve">Goal: We aim to continue implementing the layout and payment functionality. </w:t>
+        <w:t>Goal: We aim to continue implementing the layout and</w:t>
+      </w:r>
+      <w:r>
+        <w:t xml:space="preserve"> also</w:t>
+      </w:r>
+      <w:r>
+        <w:t xml:space="preserve"> payment functionality. </w:t>
       </w:r>
     </w:p>
     <w:p/>
@@ -77,10 +83,7 @@
         <w:contextualSpacing/>
       </w:pPr>
       <w:r>
-        <w:t xml:space="preserve">(8) </w:t>
-      </w:r>
-      <w:r>
-        <w:t>As a user I want an aesthetically pleasing UI so it’s easy to use and navigate</w:t>
+        <w:t>(8) As a user I want an aesthetically pleasing UI so it’s easy to use and navigate</w:t>
       </w:r>
     </w:p>
     <w:p>
@@ -113,18 +116,13 @@
     <w:p>
       <w:r>
         <w:tab/>
-      </w:r>
-      <w:r>
         <w:t>- Create layout for payment dashboard (2)</w:t>
       </w:r>
     </w:p>
     <w:p>
       <w:r>
         <w:tab/>
-        <w:t>- Get data from server</w:t>
-      </w:r>
-      <w:r>
-        <w:t xml:space="preserve"> (1)</w:t>
+        <w:t>- Get data from server (1)</w:t>
       </w:r>
     </w:p>
     <w:p>
@@ -164,10 +162,7 @@
         <w:contextualSpacing/>
       </w:pPr>
       <w:r>
-        <w:t xml:space="preserve">(2) As a user I want to be able to </w:t>
-      </w:r>
-      <w:r>
-        <w:t>edit the bill so I can fix my mistakes</w:t>
+        <w:t>(2) As a user I want to be able to edit the bill so I can fix my mistakes</w:t>
       </w:r>
     </w:p>
     <w:p>
@@ -179,10 +174,7 @@
     <w:p>
       <w:r>
         <w:tab/>
-        <w:t>-Populate from already c</w:t>
-      </w:r>
-      <w:r>
-        <w:t>reated bill (1)</w:t>
+        <w:t>-Populate from already created bill (1)</w:t>
       </w:r>
     </w:p>
     <w:p>
@@ -236,8 +228,6 @@
     <w:p>
       <w:r>
         <w:tab/>
-      </w:r>
-      <w:r>
         <w:t>-Create button to pay (1)</w:t>
       </w:r>
     </w:p>
@@ -282,10 +272,7 @@
     <w:p>
       <w:r>
         <w:tab/>
-        <w:t xml:space="preserve">-Write user manual </w:t>
-      </w:r>
-      <w:r>
-        <w:t xml:space="preserve">(1) </w:t>
+        <w:t xml:space="preserve">-Write user manual (1) </w:t>
       </w:r>
     </w:p>
     <w:p/>
@@ -338,44 +325,45 @@
     </w:p>
     <w:p>
       <w:r>
-        <w:t>-</w:t>
-      </w:r>
-      <w:r>
-        <w:t xml:space="preserve">Ephraim Chu: </w:t>
-      </w:r>
-      <w:r>
-        <w:t xml:space="preserve">Get </w:t>
-      </w:r>
-      <w:r>
-        <w:t xml:space="preserve">payment </w:t>
-      </w:r>
-      <w:r>
-        <w:t>data from server</w:t>
-      </w:r>
-    </w:p>
-    <w:p>
-      <w:r>
-        <w:t>-</w:t>
-      </w:r>
-      <w:r>
-        <w:t>Jesse Cheun: Get payment</w:t>
-      </w:r>
-      <w:r>
-        <w:t xml:space="preserve"> data from server</w:t>
+        <w:t>- Ephraim Chu: Bill payment API</w:t>
+      </w:r>
+    </w:p>
+    <w:p>
+      <w:r>
+        <w:t>- Jesse Cheun: Bill payment API</w:t>
+      </w:r>
+    </w:p>
+    <w:p>
+      <w:r>
+        <w:t>-Kevin Huang: Create layout for payment dashboard</w:t>
+      </w:r>
+    </w:p>
+    <w:p>
+      <w:r>
+        <w:lastRenderedPageBreak/>
+        <w:t>-Blase Maglaya: Create layout for payment dashboard</w:t>
+      </w:r>
+    </w:p>
+    <w:p/>
+    <w:p>
+      <w:r>
+        <w:t>Days to meet:</w:t>
+      </w:r>
+    </w:p>
+    <w:p>
+      <w:r>
+        <w:t>MW</w:t>
+      </w:r>
+      <w:r>
+        <w:t xml:space="preserve"> 12:45 – 1:00 in our lab</w:t>
+      </w:r>
+    </w:p>
+    <w:p>
+      <w:r>
+        <w:t>F 11-11:15 in our lab with Stan</w:t>
       </w:r>
       <w:bookmarkStart w:id="0" w:name="_GoBack"/>
       <w:bookmarkEnd w:id="0"/>
-    </w:p>
-    <w:p>
-      <w:r>
-        <w:t>-Kevin Haung: Create layout for payment dashboard</w:t>
-      </w:r>
-    </w:p>
-    <w:p>
-      <w:r>
-        <w:lastRenderedPageBreak/>
-        <w:t>-Blase Maglaya: Create layout for payment dashboard</w:t>
-      </w:r>
     </w:p>
     <w:sectPr>
       <w:pgSz w:w="12240" w:h="15840"/>
@@ -389,9 +377,9 @@
 <file path=word/numbering.xml><?xml version="1.0" encoding="utf-8"?>
 <w:numbering xmlns:wpc="http://schemas.microsoft.com/office/word/2010/wordprocessingCanvas" xmlns:mc="http://schemas.openxmlformats.org/markup-compatibility/2006" xmlns:o="urn:schemas-microsoft-com:office:office" xmlns:r="http://schemas.openxmlformats.org/officeDocument/2006/relationships" xmlns:m="http://schemas.openxmlformats.org/officeDocument/2006/math" xmlns:v="urn:schemas-microsoft-com:vml" xmlns:wp14="http://schemas.microsoft.com/office/word/2010/wordprocessingDrawing" xmlns:wp="http://schemas.openxmlformats.org/drawingml/2006/wordprocessingDrawing" xmlns:w10="urn:schemas-microsoft-com:office:word" xmlns:w="http://schemas.openxmlformats.org/wordprocessingml/2006/main" xmlns:w14="http://schemas.microsoft.com/office/word/2010/wordml" xmlns:w15="http://schemas.microsoft.com/office/word/2012/wordml" xmlns:wpg="http://schemas.microsoft.com/office/word/2010/wordprocessingGroup" xmlns:wpi="http://schemas.microsoft.com/office/word/2010/wordprocessingInk" xmlns:wne="http://schemas.microsoft.com/office/word/2006/wordml" xmlns:wps="http://schemas.microsoft.com/office/word/2010/wordprocessingShape" mc:Ignorable="w14 w15 wp14">
   <w:abstractNum w:abstractNumId="0">
-    <w:nsid w:val="283B225E"/>
+    <w:nsid w:val="127C5D49"/>
     <w:multiLevelType w:val="multilevel"/>
-    <w:tmpl w:val="2C8A0C8C"/>
+    <w:tmpl w:val="057A5A88"/>
     <w:lvl w:ilvl="0">
       <w:start w:val="1"/>
       <w:numFmt w:val="bullet"/>
@@ -502,9 +490,9 @@
     </w:lvl>
   </w:abstractNum>
   <w:abstractNum w:abstractNumId="1">
-    <w:nsid w:val="2D1F3C18"/>
+    <w:nsid w:val="55F31E29"/>
     <w:multiLevelType w:val="multilevel"/>
-    <w:tmpl w:val="58C85DD6"/>
+    <w:tmpl w:val="848A29BC"/>
     <w:lvl w:ilvl="0">
       <w:start w:val="1"/>
       <w:numFmt w:val="bullet"/>
@@ -615,9 +603,9 @@
     </w:lvl>
   </w:abstractNum>
   <w:abstractNum w:abstractNumId="2">
-    <w:nsid w:val="30BF5B1D"/>
+    <w:nsid w:val="578C5A9D"/>
     <w:multiLevelType w:val="multilevel"/>
-    <w:tmpl w:val="691E08F0"/>
+    <w:tmpl w:val="F1C25A68"/>
     <w:lvl w:ilvl="0">
       <w:start w:val="1"/>
       <w:numFmt w:val="bullet"/>
@@ -728,13 +716,13 @@
     </w:lvl>
   </w:abstractNum>
   <w:num w:numId="1">
+    <w:abstractNumId w:val="0"/>
+  </w:num>
+  <w:num w:numId="2">
     <w:abstractNumId w:val="2"/>
   </w:num>
-  <w:num w:numId="2">
+  <w:num w:numId="3">
     <w:abstractNumId w:val="1"/>
-  </w:num>
-  <w:num w:numId="3">
-    <w:abstractNumId w:val="0"/>
   </w:num>
 </w:numbering>
 </file>

</xml_diff>